<commit_message>
modify the contrace of services
</commit_message>
<xml_diff>
--- a/watchServer/doc/设计.docx
+++ b/watchServer/doc/设计.docx
@@ -12,31 +12,1545 @@
         <w:rPr>
           <w:rFonts w:hint="eastAsia"/>
         </w:rPr>
+        <w:t>1.</w:t>
+      </w:r>
+      <w:r>
+        <w:rPr>
+          <w:rFonts w:hint="eastAsia"/>
+        </w:rPr>
+        <w:t>服务信息</w:t>
+      </w:r>
+    </w:p>
+    <w:p>
+      <w:pPr>
+        <w:rPr>
+          <w:rFonts w:hint="eastAsia"/>
+        </w:rPr>
+      </w:pPr>
+      <w:r>
+        <w:rPr>
+          <w:rFonts w:hint="eastAsia"/>
+        </w:rPr>
         <w:t>1.1</w:t>
       </w:r>
       <w:r>
         <w:rPr>
           <w:rFonts w:hint="eastAsia"/>
         </w:rPr>
-        <w:t>用户开启分享视频</w:t>
-      </w:r>
-    </w:p>
-    <w:p>
-      <w:r>
-        <w:rPr>
-          <w:rFonts w:hint="eastAsia"/>
-        </w:rPr>
-        <w:t>10000001</w:t>
-      </w:r>
-      <w:r>
-        <w:rPr>
-          <w:rFonts w:hint="eastAsia"/>
-        </w:rPr>
-        <w:t>开始视频分享服务</w:t>
+        <w:t>任务</w:t>
+      </w:r>
+      <w:r>
+        <w:rPr>
+          <w:rFonts w:hint="eastAsia"/>
+        </w:rPr>
+        <w:t>服务：</w:t>
+      </w:r>
+      <w:r>
+        <w:rPr>
+          <w:rFonts w:hint="eastAsia"/>
+        </w:rPr>
+        <w:t>DES/EBC/PCKS7PADDING</w:t>
+      </w:r>
+    </w:p>
+    <w:p>
+      <w:pPr>
+        <w:rPr>
+          <w:rFonts w:hint="eastAsia"/>
+        </w:rPr>
+      </w:pPr>
+      <w:r>
+        <w:rPr>
+          <w:rFonts w:hint="eastAsia"/>
+        </w:rPr>
+        <w:t>服务类型</w:t>
+      </w:r>
+      <w:r>
+        <w:rPr>
+          <w:rFonts w:hint="eastAsia"/>
+        </w:rPr>
+        <w:t>1</w:t>
+      </w:r>
+    </w:p>
+    <w:p>
+      <w:pPr>
+        <w:rPr>
+          <w:rFonts w:hint="eastAsia"/>
+        </w:rPr>
+      </w:pPr>
+      <w:r>
+        <w:rPr>
+          <w:rFonts w:hint="eastAsia"/>
+        </w:rPr>
+        <w:t>1.1.1</w:t>
+      </w:r>
+      <w:r>
+        <w:rPr>
+          <w:rFonts w:hint="eastAsia"/>
+        </w:rPr>
+        <w:t>任务服务请求</w:t>
+      </w:r>
+    </w:p>
+    <w:p>
+      <w:pPr>
+        <w:rPr>
+          <w:rFonts w:hint="eastAsia"/>
+        </w:rPr>
+      </w:pPr>
+      <w:r>
+        <w:rPr>
+          <w:rFonts w:hint="eastAsia"/>
+        </w:rPr>
+        <w:t>请求</w:t>
+      </w:r>
+      <w:r>
+        <w:rPr>
+          <w:rFonts w:hint="eastAsia"/>
+        </w:rPr>
+        <w:t>头信息：服务类型</w:t>
+      </w:r>
+      <w:r>
+        <w:rPr>
+          <w:rFonts w:hint="eastAsia"/>
+        </w:rPr>
+        <w:t>[</w:t>
+      </w:r>
+      <w:r>
+        <w:rPr>
+          <w:rFonts w:hint="eastAsia"/>
+        </w:rPr>
+        <w:t>空格</w:t>
+      </w:r>
+      <w:r>
+        <w:rPr>
+          <w:rFonts w:hint="eastAsia"/>
+        </w:rPr>
+        <w:t>]</w:t>
+      </w:r>
+      <w:r>
+        <w:rPr>
+          <w:rFonts w:hint="eastAsia"/>
+        </w:rPr>
+        <w:t>服务号</w:t>
+      </w:r>
+    </w:p>
+    <w:p>
+      <w:pPr>
+        <w:rPr>
+          <w:rFonts w:hint="eastAsia"/>
+        </w:rPr>
+      </w:pPr>
+      <w:r>
+        <w:rPr>
+          <w:rFonts w:hint="eastAsia"/>
+        </w:rPr>
+        <w:t>请求</w:t>
+      </w:r>
+      <w:r>
+        <w:rPr>
+          <w:rFonts w:hint="eastAsia"/>
+        </w:rPr>
+        <w:t>体信息：</w:t>
+      </w:r>
+      <w:r>
+        <w:rPr>
+          <w:rFonts w:hint="eastAsia"/>
+        </w:rPr>
+        <w:t xml:space="preserve"> </w:t>
+      </w:r>
+      <w:r>
+        <w:rPr>
+          <w:rFonts w:hint="eastAsia"/>
+        </w:rPr>
+        <w:t>JSON</w:t>
+      </w:r>
+      <w:r>
+        <w:rPr>
+          <w:rFonts w:hint="eastAsia"/>
+        </w:rPr>
+        <w:t>字符串</w:t>
+      </w:r>
+    </w:p>
+    <w:p>
+      <w:pPr>
+        <w:rPr>
+          <w:rFonts w:hint="eastAsia"/>
+        </w:rPr>
+      </w:pPr>
+      <w:r>
+        <w:rPr>
+          <w:rFonts w:hint="eastAsia"/>
+        </w:rPr>
+        <w:t>请求头和请求</w:t>
+      </w:r>
+      <w:r>
+        <w:rPr>
+          <w:rFonts w:hint="eastAsia"/>
+        </w:rPr>
+        <w:t>体之间用空格</w:t>
+      </w:r>
+      <w:r>
+        <w:rPr>
+          <w:rFonts w:hint="eastAsia"/>
+        </w:rPr>
+        <w:t>(ASCII 32)</w:t>
+      </w:r>
+      <w:r>
+        <w:rPr>
+          <w:rFonts w:hint="eastAsia"/>
+        </w:rPr>
+        <w:t>分割</w:t>
+      </w:r>
+    </w:p>
+    <w:p>
+      <w:pPr>
+        <w:rPr>
+          <w:rFonts w:hint="eastAsia"/>
+        </w:rPr>
+      </w:pPr>
+      <w:r>
+        <w:rPr>
+          <w:rFonts w:hint="eastAsia"/>
+        </w:rPr>
+        <w:t>2.2.3</w:t>
+      </w:r>
+      <w:r>
+        <w:rPr>
+          <w:rFonts w:hint="eastAsia"/>
+        </w:rPr>
+        <w:t>任务服务相应</w:t>
+      </w:r>
+    </w:p>
+    <w:p>
+      <w:pPr>
+        <w:rPr>
+          <w:rFonts w:hint="eastAsia"/>
+        </w:rPr>
+      </w:pPr>
+      <w:r>
+        <w:rPr>
+          <w:rFonts w:hint="eastAsia"/>
+        </w:rPr>
+        <w:t>响应</w:t>
+      </w:r>
+      <w:r>
+        <w:rPr>
+          <w:rFonts w:hint="eastAsia"/>
+        </w:rPr>
+        <w:t>头信息：服务类型</w:t>
+      </w:r>
+      <w:r>
+        <w:rPr>
+          <w:rFonts w:hint="eastAsia"/>
+        </w:rPr>
+        <w:t>[</w:t>
+      </w:r>
+      <w:r>
+        <w:rPr>
+          <w:rFonts w:hint="eastAsia"/>
+        </w:rPr>
+        <w:t>空格</w:t>
+      </w:r>
+      <w:r>
+        <w:rPr>
+          <w:rFonts w:hint="eastAsia"/>
+        </w:rPr>
+        <w:t>]</w:t>
+      </w:r>
+      <w:r>
+        <w:rPr>
+          <w:rFonts w:hint="eastAsia"/>
+        </w:rPr>
+        <w:t>服务号</w:t>
+      </w:r>
+      <w:r>
+        <w:rPr>
+          <w:rFonts w:hint="eastAsia"/>
+        </w:rPr>
+        <w:t>[</w:t>
+      </w:r>
+      <w:r>
+        <w:rPr>
+          <w:rFonts w:hint="eastAsia"/>
+        </w:rPr>
+        <w:t>空格</w:t>
+      </w:r>
+      <w:r>
+        <w:rPr>
+          <w:rFonts w:hint="eastAsia"/>
+        </w:rPr>
+        <w:t>]</w:t>
+      </w:r>
+      <w:r>
+        <w:rPr>
+          <w:rFonts w:hint="eastAsia"/>
+        </w:rPr>
+        <w:t>服务状态码</w:t>
+      </w:r>
+    </w:p>
+    <w:p>
+      <w:pPr>
+        <w:rPr>
+          <w:rFonts w:hint="eastAsia"/>
+        </w:rPr>
+      </w:pPr>
+      <w:r>
+        <w:rPr>
+          <w:rFonts w:hint="eastAsia"/>
+        </w:rPr>
+        <w:t>响应</w:t>
+      </w:r>
+      <w:r>
+        <w:rPr>
+          <w:rFonts w:hint="eastAsia"/>
+        </w:rPr>
+        <w:t>体信息：</w:t>
+      </w:r>
+      <w:r>
+        <w:rPr>
+          <w:rFonts w:hint="eastAsia"/>
+        </w:rPr>
+        <w:t xml:space="preserve"> JSON</w:t>
+      </w:r>
+      <w:r>
+        <w:rPr>
+          <w:rFonts w:hint="eastAsia"/>
+        </w:rPr>
+        <w:t>字符串</w:t>
+      </w:r>
+    </w:p>
+    <w:p>
+      <w:pPr>
+        <w:rPr>
+          <w:rFonts w:hint="eastAsia"/>
+        </w:rPr>
+      </w:pPr>
+      <w:r>
+        <w:rPr>
+          <w:rFonts w:hint="eastAsia"/>
+        </w:rPr>
+        <w:t>响应头和响应</w:t>
+      </w:r>
+      <w:r>
+        <w:rPr>
+          <w:rFonts w:hint="eastAsia"/>
+        </w:rPr>
+        <w:t>体之间用空格</w:t>
+      </w:r>
+      <w:r>
+        <w:rPr>
+          <w:rFonts w:hint="eastAsia"/>
+        </w:rPr>
+        <w:t>(ASCII 32)</w:t>
+      </w:r>
+      <w:r>
+        <w:rPr>
+          <w:rFonts w:hint="eastAsia"/>
+        </w:rPr>
+        <w:t>分割</w:t>
+      </w:r>
+    </w:p>
+    <w:p>
+      <w:pPr>
+        <w:rPr>
+          <w:rFonts w:hint="eastAsia"/>
+        </w:rPr>
+      </w:pPr>
+      <w:r>
+        <w:rPr>
+          <w:rFonts w:hint="eastAsia"/>
+        </w:rPr>
+        <w:t>1.2</w:t>
+      </w:r>
+      <w:r>
+        <w:rPr>
+          <w:rFonts w:hint="eastAsia"/>
+        </w:rPr>
+        <w:t>长连接服务：</w:t>
+      </w:r>
+    </w:p>
+    <w:p>
+      <w:pPr>
+        <w:rPr>
+          <w:rFonts w:hint="eastAsia"/>
+        </w:rPr>
+      </w:pPr>
+      <w:r>
+        <w:rPr>
+          <w:rFonts w:hint="eastAsia"/>
+        </w:rPr>
+        <w:t>服务类型</w:t>
+      </w:r>
+      <w:r>
+        <w:rPr>
+          <w:rFonts w:hint="eastAsia"/>
+        </w:rPr>
+        <w:t>2</w:t>
       </w:r>
       <w:bookmarkStart w:id="0" w:name="_GoBack"/>
       <w:bookmarkEnd w:id="0"/>
     </w:p>
+    <w:p>
+      <w:pPr>
+        <w:rPr>
+          <w:rFonts w:hint="eastAsia"/>
+        </w:rPr>
+      </w:pPr>
+      <w:r>
+        <w:rPr>
+          <w:rFonts w:hint="eastAsia"/>
+        </w:rPr>
+        <w:t>服务头信息：服务类型</w:t>
+      </w:r>
+      <w:r>
+        <w:rPr>
+          <w:rFonts w:hint="eastAsia"/>
+        </w:rPr>
+        <w:t>[</w:t>
+      </w:r>
+      <w:r>
+        <w:rPr>
+          <w:rFonts w:hint="eastAsia"/>
+        </w:rPr>
+        <w:t>空格</w:t>
+      </w:r>
+      <w:r>
+        <w:rPr>
+          <w:rFonts w:hint="eastAsia"/>
+        </w:rPr>
+        <w:t>]</w:t>
+      </w:r>
+      <w:r>
+        <w:rPr>
+          <w:rFonts w:hint="eastAsia"/>
+        </w:rPr>
+        <w:t>服务号</w:t>
+      </w:r>
+      <w:r>
+        <w:rPr>
+          <w:rFonts w:hint="eastAsia"/>
+        </w:rPr>
+        <w:t>[</w:t>
+      </w:r>
+      <w:r>
+        <w:rPr>
+          <w:rFonts w:hint="eastAsia"/>
+        </w:rPr>
+        <w:t>空格</w:t>
+      </w:r>
+      <w:r>
+        <w:rPr>
+          <w:rFonts w:hint="eastAsia"/>
+        </w:rPr>
+        <w:t>]</w:t>
+      </w:r>
+      <w:r>
+        <w:rPr>
+          <w:rFonts w:hint="eastAsia"/>
+        </w:rPr>
+        <w:t>服务体</w:t>
+      </w:r>
+    </w:p>
+    <w:p>
+      <w:pPr>
+        <w:rPr>
+          <w:rFonts w:hint="eastAsia"/>
+        </w:rPr>
+      </w:pPr>
+      <w:r>
+        <w:rPr>
+          <w:rFonts w:hint="eastAsia"/>
+        </w:rPr>
+        <w:t>服务体信息：</w:t>
+      </w:r>
+      <w:r>
+        <w:rPr>
+          <w:rFonts w:hint="eastAsia"/>
+        </w:rPr>
+        <w:t>自定义位操作</w:t>
+      </w:r>
+    </w:p>
+    <w:p>
+      <w:pPr>
+        <w:rPr>
+          <w:rFonts w:hint="eastAsia"/>
+        </w:rPr>
+      </w:pPr>
+    </w:p>
+    <w:p>
+      <w:r>
+        <w:rPr>
+          <w:rFonts w:hint="eastAsia"/>
+        </w:rPr>
+        <w:t>2</w:t>
+      </w:r>
+      <w:r>
+        <w:rPr>
+          <w:rFonts w:hint="eastAsia"/>
+        </w:rPr>
+        <w:t>.1</w:t>
+      </w:r>
+      <w:r>
+        <w:rPr>
+          <w:rFonts w:hint="eastAsia"/>
+        </w:rPr>
+        <w:t>用户开启分享视频</w:t>
+      </w:r>
+    </w:p>
+    <w:p>
+      <w:r>
+        <w:rPr>
+          <w:rFonts w:hint="eastAsia"/>
+        </w:rPr>
+        <w:t>10000001</w:t>
+      </w:r>
+      <w:r>
+        <w:rPr>
+          <w:rFonts w:hint="eastAsia"/>
+        </w:rPr>
+        <w:t>开始视频分享服务</w:t>
+      </w:r>
+    </w:p>
+    <w:p/>
+    <w:p>
+      <w:r>
+        <w:rPr>
+          <w:rFonts w:hint="eastAsia"/>
+        </w:rPr>
+        <w:t>2</w:t>
+      </w:r>
+      <w:r>
+        <w:rPr>
+          <w:rFonts w:hint="eastAsia"/>
+        </w:rPr>
+        <w:t>.2</w:t>
+      </w:r>
+      <w:r>
+        <w:rPr>
+          <w:rFonts w:hint="eastAsia"/>
+        </w:rPr>
+        <w:t>用户建立长连接同步状态</w:t>
+      </w:r>
+    </w:p>
+    <w:p>
+      <w:r>
+        <w:rPr>
+          <w:rFonts w:hint="eastAsia"/>
+          <w:noProof/>
+        </w:rPr>
+        <mc:AlternateContent>
+          <mc:Choice Requires="wps">
+            <w:drawing>
+              <wp:anchor distT="0" distB="0" distL="114300" distR="114300" simplePos="0" relativeHeight="251659264" behindDoc="0" locked="0" layoutInCell="1" allowOverlap="1" wp14:anchorId="6CE4865B" wp14:editId="16035516">
+                <wp:simplePos x="0" y="0"/>
+                <wp:positionH relativeFrom="column">
+                  <wp:posOffset>1750695</wp:posOffset>
+                </wp:positionH>
+                <wp:positionV relativeFrom="paragraph">
+                  <wp:posOffset>264408</wp:posOffset>
+                </wp:positionV>
+                <wp:extent cx="993913" cy="492981"/>
+                <wp:effectExtent l="0" t="0" r="15875" b="21590"/>
+                <wp:wrapNone/>
+                <wp:docPr id="1" name="圆角矩形 1"/>
+                <wp:cNvGraphicFramePr/>
+                <a:graphic xmlns:a="http://schemas.openxmlformats.org/drawingml/2006/main">
+                  <a:graphicData uri="http://schemas.microsoft.com/office/word/2010/wordprocessingShape">
+                    <wps:wsp>
+                      <wps:cNvSpPr/>
+                      <wps:spPr>
+                        <a:xfrm>
+                          <a:off x="0" y="0"/>
+                          <a:ext cx="993913" cy="492981"/>
+                        </a:xfrm>
+                        <a:prstGeom prst="roundRect">
+                          <a:avLst/>
+                        </a:prstGeom>
+                      </wps:spPr>
+                      <wps:style>
+                        <a:lnRef idx="2">
+                          <a:schemeClr val="accent1">
+                            <a:shade val="50000"/>
+                          </a:schemeClr>
+                        </a:lnRef>
+                        <a:fillRef idx="1">
+                          <a:schemeClr val="accent1"/>
+                        </a:fillRef>
+                        <a:effectRef idx="0">
+                          <a:schemeClr val="accent1"/>
+                        </a:effectRef>
+                        <a:fontRef idx="minor">
+                          <a:schemeClr val="lt1"/>
+                        </a:fontRef>
+                      </wps:style>
+                      <wps:txbx>
+                        <w:txbxContent>
+                          <w:p>
+                            <w:pPr>
+                              <w:jc w:val="center"/>
+                            </w:pPr>
+                            <w:r>
+                              <w:rPr>
+                                <w:rFonts w:hint="eastAsia"/>
+                              </w:rPr>
+                              <w:t>发</w:t>
+                            </w:r>
+                            <w:r>
+                              <w:rPr>
+                                <w:rFonts w:hint="eastAsia"/>
+                              </w:rPr>
+                              <w:t>liveId</w:t>
+                            </w:r>
+                          </w:p>
+                        </w:txbxContent>
+                      </wps:txbx>
+                      <wps:bodyPr rot="0" spcFirstLastPara="0" vertOverflow="overflow" horzOverflow="overflow" vert="horz" wrap="square" lIns="91440" tIns="45720" rIns="91440" bIns="45720" numCol="1" spcCol="0" rtlCol="0" fromWordArt="0" anchor="ctr" anchorCtr="0" forceAA="0" compatLnSpc="1">
+                        <a:prstTxWarp prst="textNoShape">
+                          <a:avLst/>
+                        </a:prstTxWarp>
+                        <a:noAutofit/>
+                      </wps:bodyPr>
+                    </wps:wsp>
+                  </a:graphicData>
+                </a:graphic>
+              </wp:anchor>
+            </w:drawing>
+          </mc:Choice>
+          <mc:Fallback>
+            <w:pict>
+              <v:roundrect id="圆角矩形 1" o:spid="_x0000_s1026" style="position:absolute;left:0;text-align:left;margin-left:137.85pt;margin-top:20.8pt;width:78.25pt;height:38.8pt;z-index:251659264;visibility:visible;mso-wrap-style:square;mso-wrap-distance-left:9pt;mso-wrap-distance-top:0;mso-wrap-distance-right:9pt;mso-wrap-distance-bottom:0;mso-position-horizontal:absolute;mso-position-horizontal-relative:text;mso-position-vertical:absolute;mso-position-vertical-relative:text;v-text-anchor:middle" arcsize="10923f" o:gfxdata="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" fillcolor="#4f81bd [3204]" strokecolor="#243f60 [1604]" strokeweight="2pt">
+                <v:textbox>
+                  <w:txbxContent>
+                    <w:p>
+                      <w:pPr>
+                        <w:jc w:val="center"/>
+                      </w:pPr>
+                      <w:r>
+                        <w:rPr>
+                          <w:rFonts w:hint="eastAsia"/>
+                        </w:rPr>
+                        <w:t>发</w:t>
+                      </w:r>
+                      <w:proofErr w:type="spellStart"/>
+                      <w:r>
+                        <w:rPr>
+                          <w:rFonts w:hint="eastAsia"/>
+                        </w:rPr>
+                        <w:t>liveId</w:t>
+                      </w:r>
+                      <w:proofErr w:type="spellEnd"/>
+                    </w:p>
+                  </w:txbxContent>
+                </v:textbox>
+              </v:roundrect>
+            </w:pict>
+          </mc:Fallback>
+        </mc:AlternateContent>
+      </w:r>
+      <w:r>
+        <w:rPr>
+          <w:rFonts w:hint="eastAsia"/>
+        </w:rPr>
+        <w:t>20000001</w:t>
+      </w:r>
+    </w:p>
+    <w:p/>
+    <w:p/>
+    <w:p>
+      <w:r>
+        <w:rPr>
+          <w:rFonts w:hint="eastAsia"/>
+          <w:noProof/>
+        </w:rPr>
+        <mc:AlternateContent>
+          <mc:Choice Requires="wps">
+            <w:drawing>
+              <wp:anchor distT="0" distB="0" distL="114300" distR="114300" simplePos="0" relativeHeight="251664384" behindDoc="0" locked="0" layoutInCell="1" allowOverlap="1">
+                <wp:simplePos x="0" y="0"/>
+                <wp:positionH relativeFrom="column">
+                  <wp:posOffset>2252207</wp:posOffset>
+                </wp:positionH>
+                <wp:positionV relativeFrom="paragraph">
+                  <wp:posOffset>163443</wp:posOffset>
+                </wp:positionV>
+                <wp:extent cx="7951" cy="270566"/>
+                <wp:effectExtent l="76200" t="0" r="68580" b="53340"/>
+                <wp:wrapNone/>
+                <wp:docPr id="5" name="直接箭头连接符 5"/>
+                <wp:cNvGraphicFramePr/>
+                <a:graphic xmlns:a="http://schemas.openxmlformats.org/drawingml/2006/main">
+                  <a:graphicData uri="http://schemas.microsoft.com/office/word/2010/wordprocessingShape">
+                    <wps:wsp>
+                      <wps:cNvCnPr/>
+                      <wps:spPr>
+                        <a:xfrm>
+                          <a:off x="0" y="0"/>
+                          <a:ext cx="7951" cy="270566"/>
+                        </a:xfrm>
+                        <a:prstGeom prst="straightConnector1">
+                          <a:avLst/>
+                        </a:prstGeom>
+                        <a:ln>
+                          <a:tailEnd type="arrow"/>
+                        </a:ln>
+                      </wps:spPr>
+                      <wps:style>
+                        <a:lnRef idx="1">
+                          <a:schemeClr val="accent1"/>
+                        </a:lnRef>
+                        <a:fillRef idx="0">
+                          <a:schemeClr val="accent1"/>
+                        </a:fillRef>
+                        <a:effectRef idx="0">
+                          <a:schemeClr val="accent1"/>
+                        </a:effectRef>
+                        <a:fontRef idx="minor">
+                          <a:schemeClr val="tx1"/>
+                        </a:fontRef>
+                      </wps:style>
+                      <wps:bodyPr/>
+                    </wps:wsp>
+                  </a:graphicData>
+                </a:graphic>
+              </wp:anchor>
+            </w:drawing>
+          </mc:Choice>
+          <mc:Fallback>
+            <w:pict>
+              <v:shapetype id="_x0000_t32" coordsize="21600,21600" o:spt="32" o:oned="t" path="m,l21600,21600e" filled="f">
+                <v:path arrowok="t" fillok="f" o:connecttype="none"/>
+                <o:lock v:ext="edit" shapetype="t"/>
+              </v:shapetype>
+              <v:shape id="直接箭头连接符 5" o:spid="_x0000_s1026" type="#_x0000_t32" style="position:absolute;left:0;text-align:left;margin-left:177.35pt;margin-top:12.85pt;width:.65pt;height:21.3pt;z-index:251664384;visibility:visible;mso-wrap-style:square;mso-wrap-distance-left:9pt;mso-wrap-distance-top:0;mso-wrap-distance-right:9pt;mso-wrap-distance-bottom:0;mso-position-horizontal:absolute;mso-position-horizontal-relative:text;mso-position-vertical:absolute;mso-position-vertical-relative:text" o:gfxdata="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" strokecolor="#4579b8 [3044]">
+                <v:stroke endarrow="open"/>
+              </v:shape>
+            </w:pict>
+          </mc:Fallback>
+        </mc:AlternateContent>
+      </w:r>
+    </w:p>
+    <w:p/>
+    <w:p>
+      <w:r>
+        <w:rPr>
+          <w:rFonts w:hint="eastAsia"/>
+          <w:noProof/>
+        </w:rPr>
+        <mc:AlternateContent>
+          <mc:Choice Requires="wps">
+            <w:drawing>
+              <wp:anchor distT="0" distB="0" distL="114300" distR="114300" simplePos="0" relativeHeight="251668480" behindDoc="0" locked="0" layoutInCell="1" allowOverlap="1" wp14:anchorId="593B1824" wp14:editId="4B1A0EE5">
+                <wp:simplePos x="0" y="0"/>
+                <wp:positionH relativeFrom="column">
+                  <wp:posOffset>3104073</wp:posOffset>
+                </wp:positionH>
+                <wp:positionV relativeFrom="paragraph">
+                  <wp:posOffset>46963</wp:posOffset>
+                </wp:positionV>
+                <wp:extent cx="993775" cy="492760"/>
+                <wp:effectExtent l="0" t="0" r="15875" b="21590"/>
+                <wp:wrapNone/>
+                <wp:docPr id="8" name="圆角矩形 8"/>
+                <wp:cNvGraphicFramePr/>
+                <a:graphic xmlns:a="http://schemas.openxmlformats.org/drawingml/2006/main">
+                  <a:graphicData uri="http://schemas.microsoft.com/office/word/2010/wordprocessingShape">
+                    <wps:wsp>
+                      <wps:cNvSpPr/>
+                      <wps:spPr>
+                        <a:xfrm>
+                          <a:off x="0" y="0"/>
+                          <a:ext cx="993775" cy="492760"/>
+                        </a:xfrm>
+                        <a:prstGeom prst="roundRect">
+                          <a:avLst/>
+                        </a:prstGeom>
+                      </wps:spPr>
+                      <wps:style>
+                        <a:lnRef idx="2">
+                          <a:schemeClr val="accent1">
+                            <a:shade val="50000"/>
+                          </a:schemeClr>
+                        </a:lnRef>
+                        <a:fillRef idx="1">
+                          <a:schemeClr val="accent1"/>
+                        </a:fillRef>
+                        <a:effectRef idx="0">
+                          <a:schemeClr val="accent1"/>
+                        </a:effectRef>
+                        <a:fontRef idx="minor">
+                          <a:schemeClr val="lt1"/>
+                        </a:fontRef>
+                      </wps:style>
+                      <wps:txbx>
+                        <w:txbxContent>
+                          <w:p>
+                            <w:pPr>
+                              <w:jc w:val="center"/>
+                            </w:pPr>
+                            <w:r>
+                              <w:rPr>
+                                <w:rFonts w:hint="eastAsia"/>
+                              </w:rPr>
+                              <w:t>断开连接</w:t>
+                            </w:r>
+                          </w:p>
+                        </w:txbxContent>
+                      </wps:txbx>
+                      <wps:bodyPr rot="0" spcFirstLastPara="0" vertOverflow="overflow" horzOverflow="overflow" vert="horz" wrap="square" lIns="91440" tIns="45720" rIns="91440" bIns="45720" numCol="1" spcCol="0" rtlCol="0" fromWordArt="0" anchor="ctr" anchorCtr="0" forceAA="0" compatLnSpc="1">
+                        <a:prstTxWarp prst="textNoShape">
+                          <a:avLst/>
+                        </a:prstTxWarp>
+                        <a:noAutofit/>
+                      </wps:bodyPr>
+                    </wps:wsp>
+                  </a:graphicData>
+                </a:graphic>
+              </wp:anchor>
+            </w:drawing>
+          </mc:Choice>
+          <mc:Fallback>
+            <w:pict>
+              <v:roundrect id="圆角矩形 8" o:spid="_x0000_s1027" style="position:absolute;left:0;text-align:left;margin-left:244.4pt;margin-top:3.7pt;width:78.25pt;height:38.8pt;z-index:251668480;visibility:visible;mso-wrap-style:square;mso-wrap-distance-left:9pt;mso-wrap-distance-top:0;mso-wrap-distance-right:9pt;mso-wrap-distance-bottom:0;mso-position-horizontal:absolute;mso-position-horizontal-relative:text;mso-position-vertical:absolute;mso-position-vertical-relative:text;v-text-anchor:middle" arcsize="10923f" o:gfxdata="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" fillcolor="#4f81bd [3204]" strokecolor="#243f60 [1604]" strokeweight="2pt">
+                <v:textbox>
+                  <w:txbxContent>
+                    <w:p>
+                      <w:pPr>
+                        <w:jc w:val="center"/>
+                      </w:pPr>
+                      <w:r>
+                        <w:rPr>
+                          <w:rFonts w:hint="eastAsia"/>
+                        </w:rPr>
+                        <w:t>断开连接</w:t>
+                      </w:r>
+                    </w:p>
+                  </w:txbxContent>
+                </v:textbox>
+              </v:roundrect>
+            </w:pict>
+          </mc:Fallback>
+        </mc:AlternateContent>
+      </w:r>
+      <w:r>
+        <w:rPr>
+          <w:rFonts w:hint="eastAsia"/>
+          <w:noProof/>
+        </w:rPr>
+        <mc:AlternateContent>
+          <mc:Choice Requires="wps">
+            <w:drawing>
+              <wp:anchor distT="0" distB="0" distL="114300" distR="114300" simplePos="0" relativeHeight="251661312" behindDoc="0" locked="0" layoutInCell="1" allowOverlap="1" wp14:anchorId="725C1B26" wp14:editId="528A7565">
+                <wp:simplePos x="0" y="0"/>
+                <wp:positionH relativeFrom="column">
+                  <wp:posOffset>1751330</wp:posOffset>
+                </wp:positionH>
+                <wp:positionV relativeFrom="paragraph">
+                  <wp:posOffset>37465</wp:posOffset>
+                </wp:positionV>
+                <wp:extent cx="993775" cy="492760"/>
+                <wp:effectExtent l="0" t="0" r="15875" b="21590"/>
+                <wp:wrapNone/>
+                <wp:docPr id="2" name="圆角矩形 2"/>
+                <wp:cNvGraphicFramePr/>
+                <a:graphic xmlns:a="http://schemas.openxmlformats.org/drawingml/2006/main">
+                  <a:graphicData uri="http://schemas.microsoft.com/office/word/2010/wordprocessingShape">
+                    <wps:wsp>
+                      <wps:cNvSpPr/>
+                      <wps:spPr>
+                        <a:xfrm>
+                          <a:off x="0" y="0"/>
+                          <a:ext cx="993775" cy="492760"/>
+                        </a:xfrm>
+                        <a:prstGeom prst="roundRect">
+                          <a:avLst/>
+                        </a:prstGeom>
+                      </wps:spPr>
+                      <wps:style>
+                        <a:lnRef idx="2">
+                          <a:schemeClr val="accent1">
+                            <a:shade val="50000"/>
+                          </a:schemeClr>
+                        </a:lnRef>
+                        <a:fillRef idx="1">
+                          <a:schemeClr val="accent1"/>
+                        </a:fillRef>
+                        <a:effectRef idx="0">
+                          <a:schemeClr val="accent1"/>
+                        </a:effectRef>
+                        <a:fontRef idx="minor">
+                          <a:schemeClr val="lt1"/>
+                        </a:fontRef>
+                      </wps:style>
+                      <wps:txbx>
+                        <w:txbxContent>
+                          <w:p>
+                            <w:pPr>
+                              <w:jc w:val="center"/>
+                            </w:pPr>
+                            <w:r>
+                              <w:rPr>
+                                <w:rFonts w:hint="eastAsia"/>
+                              </w:rPr>
+                              <w:t>返回</w:t>
+                            </w:r>
+                            <w:r>
+                              <w:rPr>
+                                <w:rFonts w:hint="eastAsia"/>
+                              </w:rPr>
+                              <w:t>result</w:t>
+                            </w:r>
+                          </w:p>
+                        </w:txbxContent>
+                      </wps:txbx>
+                      <wps:bodyPr rot="0" spcFirstLastPara="0" vertOverflow="overflow" horzOverflow="overflow" vert="horz" wrap="square" lIns="91440" tIns="45720" rIns="91440" bIns="45720" numCol="1" spcCol="0" rtlCol="0" fromWordArt="0" anchor="ctr" anchorCtr="0" forceAA="0" compatLnSpc="1">
+                        <a:prstTxWarp prst="textNoShape">
+                          <a:avLst/>
+                        </a:prstTxWarp>
+                        <a:noAutofit/>
+                      </wps:bodyPr>
+                    </wps:wsp>
+                  </a:graphicData>
+                </a:graphic>
+              </wp:anchor>
+            </w:drawing>
+          </mc:Choice>
+          <mc:Fallback>
+            <w:pict>
+              <v:roundrect id="圆角矩形 2" o:spid="_x0000_s1028" style="position:absolute;left:0;text-align:left;margin-left:137.9pt;margin-top:2.95pt;width:78.25pt;height:38.8pt;z-index:251661312;visibility:visible;mso-wrap-style:square;mso-wrap-distance-left:9pt;mso-wrap-distance-top:0;mso-wrap-distance-right:9pt;mso-wrap-distance-bottom:0;mso-position-horizontal:absolute;mso-position-horizontal-relative:text;mso-position-vertical:absolute;mso-position-vertical-relative:text;v-text-anchor:middle" arcsize="10923f" o:gfxdata="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" fillcolor="#4f81bd [3204]" strokecolor="#243f60 [1604]" strokeweight="2pt">
+                <v:textbox>
+                  <w:txbxContent>
+                    <w:p>
+                      <w:pPr>
+                        <w:jc w:val="center"/>
+                      </w:pPr>
+                      <w:r>
+                        <w:rPr>
+                          <w:rFonts w:hint="eastAsia"/>
+                        </w:rPr>
+                        <w:t>返回</w:t>
+                      </w:r>
+                      <w:r>
+                        <w:rPr>
+                          <w:rFonts w:hint="eastAsia"/>
+                        </w:rPr>
+                        <w:t>result</w:t>
+                      </w:r>
+                    </w:p>
+                  </w:txbxContent>
+                </v:textbox>
+              </v:roundrect>
+            </w:pict>
+          </mc:Fallback>
+        </mc:AlternateContent>
+      </w:r>
+    </w:p>
+    <w:p>
+      <w:r>
+        <w:rPr>
+          <w:rFonts w:hint="eastAsia"/>
+          <w:noProof/>
+        </w:rPr>
+        <mc:AlternateContent>
+          <mc:Choice Requires="wps">
+            <w:drawing>
+              <wp:anchor distT="0" distB="0" distL="114300" distR="114300" simplePos="0" relativeHeight="251666432" behindDoc="0" locked="0" layoutInCell="1" allowOverlap="1">
+                <wp:simplePos x="0" y="0"/>
+                <wp:positionH relativeFrom="column">
+                  <wp:posOffset>2745050</wp:posOffset>
+                </wp:positionH>
+                <wp:positionV relativeFrom="paragraph">
+                  <wp:posOffset>78188</wp:posOffset>
+                </wp:positionV>
+                <wp:extent cx="357670" cy="0"/>
+                <wp:effectExtent l="0" t="76200" r="23495" b="114300"/>
+                <wp:wrapNone/>
+                <wp:docPr id="7" name="直接箭头连接符 7"/>
+                <wp:cNvGraphicFramePr/>
+                <a:graphic xmlns:a="http://schemas.openxmlformats.org/drawingml/2006/main">
+                  <a:graphicData uri="http://schemas.microsoft.com/office/word/2010/wordprocessingShape">
+                    <wps:wsp>
+                      <wps:cNvCnPr/>
+                      <wps:spPr>
+                        <a:xfrm>
+                          <a:off x="0" y="0"/>
+                          <a:ext cx="357670" cy="0"/>
+                        </a:xfrm>
+                        <a:prstGeom prst="straightConnector1">
+                          <a:avLst/>
+                        </a:prstGeom>
+                        <a:ln>
+                          <a:tailEnd type="arrow"/>
+                        </a:ln>
+                      </wps:spPr>
+                      <wps:style>
+                        <a:lnRef idx="1">
+                          <a:schemeClr val="accent1"/>
+                        </a:lnRef>
+                        <a:fillRef idx="0">
+                          <a:schemeClr val="accent1"/>
+                        </a:fillRef>
+                        <a:effectRef idx="0">
+                          <a:schemeClr val="accent1"/>
+                        </a:effectRef>
+                        <a:fontRef idx="minor">
+                          <a:schemeClr val="tx1"/>
+                        </a:fontRef>
+                      </wps:style>
+                      <wps:bodyPr/>
+                    </wps:wsp>
+                  </a:graphicData>
+                </a:graphic>
+              </wp:anchor>
+            </w:drawing>
+          </mc:Choice>
+          <mc:Fallback>
+            <w:pict>
+              <v:shape id="直接箭头连接符 7" o:spid="_x0000_s1026" type="#_x0000_t32" style="position:absolute;left:0;text-align:left;margin-left:216.15pt;margin-top:6.15pt;width:28.15pt;height:0;z-index:251666432;visibility:visible;mso-wrap-style:square;mso-wrap-distance-left:9pt;mso-wrap-distance-top:0;mso-wrap-distance-right:9pt;mso-wrap-distance-bottom:0;mso-position-horizontal:absolute;mso-position-horizontal-relative:text;mso-position-vertical:absolute;mso-position-vertical-relative:text" o:gfxdata="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" strokecolor="#4579b8 [3044]">
+                <v:stroke endarrow="open"/>
+              </v:shape>
+            </w:pict>
+          </mc:Fallback>
+        </mc:AlternateContent>
+      </w:r>
+    </w:p>
+    <w:p>
+      <w:r>
+        <w:rPr>
+          <w:rFonts w:hint="eastAsia"/>
+          <w:noProof/>
+        </w:rPr>
+        <mc:AlternateContent>
+          <mc:Choice Requires="wps">
+            <w:drawing>
+              <wp:anchor distT="0" distB="0" distL="114300" distR="114300" simplePos="0" relativeHeight="251665408" behindDoc="0" locked="0" layoutInCell="1" allowOverlap="1">
+                <wp:simplePos x="0" y="0"/>
+                <wp:positionH relativeFrom="column">
+                  <wp:posOffset>2260158</wp:posOffset>
+                </wp:positionH>
+                <wp:positionV relativeFrom="paragraph">
+                  <wp:posOffset>134510</wp:posOffset>
+                </wp:positionV>
+                <wp:extent cx="0" cy="357808"/>
+                <wp:effectExtent l="95250" t="0" r="95250" b="61595"/>
+                <wp:wrapNone/>
+                <wp:docPr id="6" name="直接箭头连接符 6"/>
+                <wp:cNvGraphicFramePr/>
+                <a:graphic xmlns:a="http://schemas.openxmlformats.org/drawingml/2006/main">
+                  <a:graphicData uri="http://schemas.microsoft.com/office/word/2010/wordprocessingShape">
+                    <wps:wsp>
+                      <wps:cNvCnPr/>
+                      <wps:spPr>
+                        <a:xfrm>
+                          <a:off x="0" y="0"/>
+                          <a:ext cx="0" cy="357808"/>
+                        </a:xfrm>
+                        <a:prstGeom prst="straightConnector1">
+                          <a:avLst/>
+                        </a:prstGeom>
+                        <a:ln>
+                          <a:tailEnd type="arrow"/>
+                        </a:ln>
+                      </wps:spPr>
+                      <wps:style>
+                        <a:lnRef idx="1">
+                          <a:schemeClr val="accent1"/>
+                        </a:lnRef>
+                        <a:fillRef idx="0">
+                          <a:schemeClr val="accent1"/>
+                        </a:fillRef>
+                        <a:effectRef idx="0">
+                          <a:schemeClr val="accent1"/>
+                        </a:effectRef>
+                        <a:fontRef idx="minor">
+                          <a:schemeClr val="tx1"/>
+                        </a:fontRef>
+                      </wps:style>
+                      <wps:bodyPr/>
+                    </wps:wsp>
+                  </a:graphicData>
+                </a:graphic>
+                <wp14:sizeRelV relativeFrom="margin">
+                  <wp14:pctHeight>0</wp14:pctHeight>
+                </wp14:sizeRelV>
+              </wp:anchor>
+            </w:drawing>
+          </mc:Choice>
+          <mc:Fallback>
+            <w:pict>
+              <v:shape id="直接箭头连接符 6" o:spid="_x0000_s1026" type="#_x0000_t32" style="position:absolute;left:0;text-align:left;margin-left:177.95pt;margin-top:10.6pt;width:0;height:28.15pt;z-index:251665408;visibility:visible;mso-wrap-style:square;mso-height-percent:0;mso-wrap-distance-left:9pt;mso-wrap-distance-top:0;mso-wrap-distance-right:9pt;mso-wrap-distance-bottom:0;mso-position-horizontal:absolute;mso-position-horizontal-relative:text;mso-position-vertical:absolute;mso-position-vertical-relative:text;mso-height-percent:0;mso-height-relative:margin" o:gfxdata="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" strokecolor="#4579b8 [3044]">
+                <v:stroke endarrow="open"/>
+              </v:shape>
+            </w:pict>
+          </mc:Fallback>
+        </mc:AlternateContent>
+      </w:r>
+    </w:p>
+    <w:p/>
+    <w:p>
+      <w:r>
+        <w:rPr>
+          <w:rFonts w:hint="eastAsia"/>
+          <w:noProof/>
+        </w:rPr>
+        <mc:AlternateContent>
+          <mc:Choice Requires="wps">
+            <w:drawing>
+              <wp:anchor distT="0" distB="0" distL="114300" distR="114300" simplePos="0" relativeHeight="251663360" behindDoc="0" locked="0" layoutInCell="1" allowOverlap="1" wp14:anchorId="05B3C60A" wp14:editId="5CC126A7">
+                <wp:simplePos x="0" y="0"/>
+                <wp:positionH relativeFrom="column">
+                  <wp:posOffset>1544209</wp:posOffset>
+                </wp:positionH>
+                <wp:positionV relativeFrom="paragraph">
+                  <wp:posOffset>103533</wp:posOffset>
+                </wp:positionV>
+                <wp:extent cx="1622066" cy="532738"/>
+                <wp:effectExtent l="0" t="0" r="16510" b="20320"/>
+                <wp:wrapNone/>
+                <wp:docPr id="4" name="圆角矩形 4"/>
+                <wp:cNvGraphicFramePr/>
+                <a:graphic xmlns:a="http://schemas.openxmlformats.org/drawingml/2006/main">
+                  <a:graphicData uri="http://schemas.microsoft.com/office/word/2010/wordprocessingShape">
+                    <wps:wsp>
+                      <wps:cNvSpPr/>
+                      <wps:spPr>
+                        <a:xfrm>
+                          <a:off x="0" y="0"/>
+                          <a:ext cx="1622066" cy="532738"/>
+                        </a:xfrm>
+                        <a:prstGeom prst="roundRect">
+                          <a:avLst/>
+                        </a:prstGeom>
+                      </wps:spPr>
+                      <wps:style>
+                        <a:lnRef idx="2">
+                          <a:schemeClr val="accent1">
+                            <a:shade val="50000"/>
+                          </a:schemeClr>
+                        </a:lnRef>
+                        <a:fillRef idx="1">
+                          <a:schemeClr val="accent1"/>
+                        </a:fillRef>
+                        <a:effectRef idx="0">
+                          <a:schemeClr val="accent1"/>
+                        </a:effectRef>
+                        <a:fontRef idx="minor">
+                          <a:schemeClr val="lt1"/>
+                        </a:fontRef>
+                      </wps:style>
+                      <wps:txbx>
+                        <w:txbxContent>
+                          <w:p>
+                            <w:pPr>
+                              <w:jc w:val="center"/>
+                            </w:pPr>
+                            <w:r>
+                              <w:rPr>
+                                <w:rFonts w:hint="eastAsia"/>
+                              </w:rPr>
+                              <w:t>心跳，带有视频播放信息</w:t>
+                            </w:r>
+                          </w:p>
+                          <w:p>
+                            <w:pPr>
+                              <w:jc w:val="center"/>
+                            </w:pPr>
+                          </w:p>
+                        </w:txbxContent>
+                      </wps:txbx>
+                      <wps:bodyPr rot="0" spcFirstLastPara="0" vertOverflow="overflow" horzOverflow="overflow" vert="horz" wrap="square" lIns="91440" tIns="45720" rIns="91440" bIns="45720" numCol="1" spcCol="0" rtlCol="0" fromWordArt="0" anchor="ctr" anchorCtr="0" forceAA="0" compatLnSpc="1">
+                        <a:prstTxWarp prst="textNoShape">
+                          <a:avLst/>
+                        </a:prstTxWarp>
+                        <a:noAutofit/>
+                      </wps:bodyPr>
+                    </wps:wsp>
+                  </a:graphicData>
+                </a:graphic>
+                <wp14:sizeRelH relativeFrom="margin">
+                  <wp14:pctWidth>0</wp14:pctWidth>
+                </wp14:sizeRelH>
+                <wp14:sizeRelV relativeFrom="margin">
+                  <wp14:pctHeight>0</wp14:pctHeight>
+                </wp14:sizeRelV>
+              </wp:anchor>
+            </w:drawing>
+          </mc:Choice>
+          <mc:Fallback>
+            <w:pict>
+              <v:roundrect id="圆角矩形 4" o:spid="_x0000_s1029" style="position:absolute;left:0;text-align:left;margin-left:121.6pt;margin-top:8.15pt;width:127.7pt;height:41.95pt;z-index:251663360;visibility:visible;mso-wrap-style:square;mso-width-percent:0;mso-height-percent:0;mso-wrap-distance-left:9pt;mso-wrap-distance-top:0;mso-wrap-distance-right:9pt;mso-wrap-distance-bottom:0;mso-position-horizontal:absolute;mso-position-horizontal-relative:text;mso-position-vertical:absolute;mso-position-vertical-relative:text;mso-width-percent:0;mso-height-percent:0;mso-width-relative:margin;mso-height-relative:margin;v-text-anchor:middle" arcsize="10923f" o:gfxdata="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" fillcolor="#4f81bd [3204]" strokecolor="#243f60 [1604]" strokeweight="2pt">
+                <v:textbox>
+                  <w:txbxContent>
+                    <w:p>
+                      <w:pPr>
+                        <w:jc w:val="center"/>
+                        <w:rPr>
+                          <w:rFonts w:hint="eastAsia"/>
+                        </w:rPr>
+                      </w:pPr>
+                      <w:r>
+                        <w:rPr>
+                          <w:rFonts w:hint="eastAsia"/>
+                        </w:rPr>
+                        <w:t>心跳，带有视频播放信息</w:t>
+                      </w:r>
+                    </w:p>
+                    <w:p>
+                      <w:pPr>
+                        <w:jc w:val="center"/>
+                      </w:pPr>
+                    </w:p>
+                  </w:txbxContent>
+                </v:textbox>
+              </v:roundrect>
+            </w:pict>
+          </mc:Fallback>
+        </mc:AlternateContent>
+      </w:r>
+    </w:p>
+    <w:p/>
+    <w:p/>
+    <w:p>
+      <w:r>
+        <w:rPr>
+          <w:rFonts w:hint="eastAsia"/>
+          <w:noProof/>
+        </w:rPr>
+        <mc:AlternateContent>
+          <mc:Choice Requires="wps">
+            <w:drawing>
+              <wp:anchor distT="0" distB="0" distL="114300" distR="114300" simplePos="0" relativeHeight="251669504" behindDoc="0" locked="0" layoutInCell="1" allowOverlap="1" wp14:anchorId="78F4B745" wp14:editId="5F27D3C4">
+                <wp:simplePos x="0" y="0"/>
+                <wp:positionH relativeFrom="column">
+                  <wp:posOffset>2260158</wp:posOffset>
+                </wp:positionH>
+                <wp:positionV relativeFrom="paragraph">
+                  <wp:posOffset>33848</wp:posOffset>
+                </wp:positionV>
+                <wp:extent cx="0" cy="374319"/>
+                <wp:effectExtent l="95250" t="0" r="95250" b="64135"/>
+                <wp:wrapNone/>
+                <wp:docPr id="9" name="直接箭头连接符 9"/>
+                <wp:cNvGraphicFramePr/>
+                <a:graphic xmlns:a="http://schemas.openxmlformats.org/drawingml/2006/main">
+                  <a:graphicData uri="http://schemas.microsoft.com/office/word/2010/wordprocessingShape">
+                    <wps:wsp>
+                      <wps:cNvCnPr/>
+                      <wps:spPr>
+                        <a:xfrm>
+                          <a:off x="0" y="0"/>
+                          <a:ext cx="0" cy="374319"/>
+                        </a:xfrm>
+                        <a:prstGeom prst="straightConnector1">
+                          <a:avLst/>
+                        </a:prstGeom>
+                        <a:ln>
+                          <a:tailEnd type="arrow"/>
+                        </a:ln>
+                      </wps:spPr>
+                      <wps:style>
+                        <a:lnRef idx="1">
+                          <a:schemeClr val="accent1"/>
+                        </a:lnRef>
+                        <a:fillRef idx="0">
+                          <a:schemeClr val="accent1"/>
+                        </a:fillRef>
+                        <a:effectRef idx="0">
+                          <a:schemeClr val="accent1"/>
+                        </a:effectRef>
+                        <a:fontRef idx="minor">
+                          <a:schemeClr val="tx1"/>
+                        </a:fontRef>
+                      </wps:style>
+                      <wps:bodyPr/>
+                    </wps:wsp>
+                  </a:graphicData>
+                </a:graphic>
+              </wp:anchor>
+            </w:drawing>
+          </mc:Choice>
+          <mc:Fallback>
+            <w:pict>
+              <v:shape id="直接箭头连接符 9" o:spid="_x0000_s1026" type="#_x0000_t32" style="position:absolute;left:0;text-align:left;margin-left:177.95pt;margin-top:2.65pt;width:0;height:29.45pt;z-index:251669504;visibility:visible;mso-wrap-style:square;mso-wrap-distance-left:9pt;mso-wrap-distance-top:0;mso-wrap-distance-right:9pt;mso-wrap-distance-bottom:0;mso-position-horizontal:absolute;mso-position-horizontal-relative:text;mso-position-vertical:absolute;mso-position-vertical-relative:text" o:gfxdata="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" strokecolor="#4579b8 [3044]">
+                <v:stroke endarrow="open"/>
+              </v:shape>
+            </w:pict>
+          </mc:Fallback>
+        </mc:AlternateContent>
+      </w:r>
+    </w:p>
+    <w:p/>
+    <w:p>
+      <w:r>
+        <w:rPr>
+          <w:rFonts w:hint="eastAsia"/>
+          <w:noProof/>
+        </w:rPr>
+        <mc:AlternateContent>
+          <mc:Choice Requires="wps">
+            <w:drawing>
+              <wp:anchor distT="0" distB="0" distL="114300" distR="114300" simplePos="0" relativeHeight="251671552" behindDoc="0" locked="0" layoutInCell="1" allowOverlap="1" wp14:anchorId="33684BA3" wp14:editId="432A745F">
+                <wp:simplePos x="0" y="0"/>
+                <wp:positionH relativeFrom="column">
+                  <wp:posOffset>1663700</wp:posOffset>
+                </wp:positionH>
+                <wp:positionV relativeFrom="paragraph">
+                  <wp:posOffset>11430</wp:posOffset>
+                </wp:positionV>
+                <wp:extent cx="1168842" cy="532130"/>
+                <wp:effectExtent l="0" t="0" r="12700" b="20320"/>
+                <wp:wrapNone/>
+                <wp:docPr id="10" name="圆角矩形 10"/>
+                <wp:cNvGraphicFramePr/>
+                <a:graphic xmlns:a="http://schemas.openxmlformats.org/drawingml/2006/main">
+                  <a:graphicData uri="http://schemas.microsoft.com/office/word/2010/wordprocessingShape">
+                    <wps:wsp>
+                      <wps:cNvSpPr/>
+                      <wps:spPr>
+                        <a:xfrm>
+                          <a:off x="0" y="0"/>
+                          <a:ext cx="1168842" cy="532130"/>
+                        </a:xfrm>
+                        <a:prstGeom prst="roundRect">
+                          <a:avLst/>
+                        </a:prstGeom>
+                      </wps:spPr>
+                      <wps:style>
+                        <a:lnRef idx="2">
+                          <a:schemeClr val="accent1">
+                            <a:shade val="50000"/>
+                          </a:schemeClr>
+                        </a:lnRef>
+                        <a:fillRef idx="1">
+                          <a:schemeClr val="accent1"/>
+                        </a:fillRef>
+                        <a:effectRef idx="0">
+                          <a:schemeClr val="accent1"/>
+                        </a:effectRef>
+                        <a:fontRef idx="minor">
+                          <a:schemeClr val="lt1"/>
+                        </a:fontRef>
+                      </wps:style>
+                      <wps:txbx>
+                        <w:txbxContent>
+                          <w:p>
+                            <w:pPr>
+                              <w:jc w:val="center"/>
+                            </w:pPr>
+                            <w:r>
+                              <w:rPr>
+                                <w:rFonts w:hint="eastAsia"/>
+                              </w:rPr>
+                              <w:t>保存长连接用于之后交互</w:t>
+                            </w:r>
+                          </w:p>
+                        </w:txbxContent>
+                      </wps:txbx>
+                      <wps:bodyPr rot="0" spcFirstLastPara="0" vertOverflow="overflow" horzOverflow="overflow" vert="horz" wrap="square" lIns="91440" tIns="45720" rIns="91440" bIns="45720" numCol="1" spcCol="0" rtlCol="0" fromWordArt="0" anchor="ctr" anchorCtr="0" forceAA="0" compatLnSpc="1">
+                        <a:prstTxWarp prst="textNoShape">
+                          <a:avLst/>
+                        </a:prstTxWarp>
+                        <a:noAutofit/>
+                      </wps:bodyPr>
+                    </wps:wsp>
+                  </a:graphicData>
+                </a:graphic>
+                <wp14:sizeRelH relativeFrom="margin">
+                  <wp14:pctWidth>0</wp14:pctWidth>
+                </wp14:sizeRelH>
+                <wp14:sizeRelV relativeFrom="margin">
+                  <wp14:pctHeight>0</wp14:pctHeight>
+                </wp14:sizeRelV>
+              </wp:anchor>
+            </w:drawing>
+          </mc:Choice>
+          <mc:Fallback>
+            <w:pict>
+              <v:roundrect id="圆角矩形 10" o:spid="_x0000_s1030" style="position:absolute;left:0;text-align:left;margin-left:131pt;margin-top:.9pt;width:92.05pt;height:41.9pt;z-index:251671552;visibility:visible;mso-wrap-style:square;mso-width-percent:0;mso-height-percent:0;mso-wrap-distance-left:9pt;mso-wrap-distance-top:0;mso-wrap-distance-right:9pt;mso-wrap-distance-bottom:0;mso-position-horizontal:absolute;mso-position-horizontal-relative:text;mso-position-vertical:absolute;mso-position-vertical-relative:text;mso-width-percent:0;mso-height-percent:0;mso-width-relative:margin;mso-height-relative:margin;v-text-anchor:middle" arcsize="10923f" o:gfxdata="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" fillcolor="#4f81bd [3204]" strokecolor="#243f60 [1604]" strokeweight="2pt">
+                <v:textbox>
+                  <w:txbxContent>
+                    <w:p>
+                      <w:pPr>
+                        <w:jc w:val="center"/>
+                      </w:pPr>
+                      <w:proofErr w:type="gramStart"/>
+                      <w:r>
+                        <w:rPr>
+                          <w:rFonts w:hint="eastAsia"/>
+                        </w:rPr>
+                        <w:t>保存长</w:t>
+                      </w:r>
+                      <w:proofErr w:type="gramEnd"/>
+                      <w:r>
+                        <w:rPr>
+                          <w:rFonts w:hint="eastAsia"/>
+                        </w:rPr>
+                        <w:t>连接用于之后交互</w:t>
+                      </w:r>
+                    </w:p>
+                  </w:txbxContent>
+                </v:textbox>
+              </v:roundrect>
+            </w:pict>
+          </mc:Fallback>
+        </mc:AlternateContent>
+      </w:r>
+    </w:p>
+    <w:p/>
+    <w:p/>
+    <w:p/>
+    <w:p/>
+    <w:p>
+      <w:r>
+        <w:rPr>
+          <w:rFonts w:hint="eastAsia"/>
+        </w:rPr>
+        <w:t>之后的流程：客户每</w:t>
+      </w:r>
+      <w:r>
+        <w:rPr>
+          <w:rFonts w:hint="eastAsia"/>
+        </w:rPr>
+        <w:t>2</w:t>
+      </w:r>
+      <w:r>
+        <w:rPr>
+          <w:rFonts w:hint="eastAsia"/>
+        </w:rPr>
+        <w:t>秒发一个心跳，服务更新心跳时间；每次心跳时服务检查</w:t>
+      </w:r>
+      <w:r>
+        <w:rPr>
+          <w:rFonts w:hint="eastAsia"/>
+        </w:rPr>
+        <w:t>Audience</w:t>
+      </w:r>
+      <w:r>
+        <w:rPr>
+          <w:rFonts w:hint="eastAsia"/>
+        </w:rPr>
+        <w:t>的状态，状态超过预期（播放时间差超过</w:t>
+      </w:r>
+      <w:r>
+        <w:rPr>
+          <w:rFonts w:hint="eastAsia"/>
+        </w:rPr>
+        <w:t>500ms</w:t>
+      </w:r>
+      <w:r>
+        <w:rPr>
+          <w:rFonts w:hint="eastAsia"/>
+        </w:rPr>
+        <w:t>或状态错误），则向该连接发状态更新操作。</w:t>
+      </w:r>
+    </w:p>
+    <w:p>
+      <w:r>
+        <w:rPr>
+          <w:rFonts w:hint="eastAsia"/>
+        </w:rPr>
+        <w:t>当</w:t>
+      </w:r>
+      <w:r>
+        <w:rPr>
+          <w:rFonts w:hint="eastAsia"/>
+        </w:rPr>
+        <w:t>Host</w:t>
+      </w:r>
+      <w:r>
+        <w:rPr>
+          <w:rFonts w:hint="eastAsia"/>
+        </w:rPr>
+        <w:t>进行一个操作后，向服务发一个状态更新操作，服务接收后，根据操作广播一个状态更新操作到其他用户（其他</w:t>
+      </w:r>
+      <w:r>
+        <w:rPr>
+          <w:rFonts w:hint="eastAsia"/>
+        </w:rPr>
+        <w:t>Host</w:t>
+      </w:r>
+      <w:r>
+        <w:rPr>
+          <w:rFonts w:hint="eastAsia"/>
+        </w:rPr>
+        <w:t>和</w:t>
+      </w:r>
+      <w:r>
+        <w:rPr>
+          <w:rFonts w:hint="eastAsia"/>
+        </w:rPr>
+        <w:t>Audience</w:t>
+      </w:r>
+      <w:r>
+        <w:rPr>
+          <w:rFonts w:hint="eastAsia"/>
+        </w:rPr>
+        <w:t>）</w:t>
+      </w:r>
+    </w:p>
+    <w:p>
+      <w:r>
+        <w:rPr>
+          <w:rFonts w:hint="eastAsia"/>
+        </w:rPr>
+        <w:t>状态更新操作的定义：</w:t>
+      </w:r>
+    </w:p>
+    <w:tbl>
+      <w:tblPr>
+        <w:tblStyle w:val="a4"/>
+        <w:tblW w:w="0" w:type="auto"/>
+        <w:jc w:val="center"/>
+        <w:tblLook w:val="04A0" w:firstRow="1" w:lastRow="0" w:firstColumn="1" w:lastColumn="0" w:noHBand="0" w:noVBand="1"/>
+      </w:tblPr>
+      <w:tblGrid>
+        <w:gridCol w:w="2494"/>
+        <w:gridCol w:w="2441"/>
+      </w:tblGrid>
+      <w:tr>
+        <w:trPr>
+          <w:jc w:val="center"/>
+        </w:trPr>
+        <w:tc>
+          <w:tcPr>
+            <w:tcW w:w="2494" w:type="dxa"/>
+          </w:tcPr>
+          <w:p>
+            <w:r>
+              <w:rPr>
+                <w:rFonts w:hint="eastAsia"/>
+              </w:rPr>
+              <w:lastRenderedPageBreak/>
+              <w:t>视频播放毫秒数</w:t>
+            </w:r>
+            <w:r>
+              <w:rPr>
+                <w:rFonts w:hint="eastAsia"/>
+              </w:rPr>
+              <w:t xml:space="preserve"> 4BYTE</w:t>
+            </w:r>
+          </w:p>
+        </w:tc>
+        <w:tc>
+          <w:tcPr>
+            <w:tcW w:w="2441" w:type="dxa"/>
+          </w:tcPr>
+          <w:p>
+            <w:r>
+              <w:rPr>
+                <w:rFonts w:hint="eastAsia"/>
+              </w:rPr>
+              <w:t>视频播放或暂停</w:t>
+            </w:r>
+            <w:r>
+              <w:rPr>
+                <w:rFonts w:hint="eastAsia"/>
+              </w:rPr>
+              <w:t>1BYTE</w:t>
+            </w:r>
+          </w:p>
+        </w:tc>
+      </w:tr>
+    </w:tbl>
+    <w:p/>
     <w:sectPr>
       <w:pgSz w:w="11906" w:h="16838"/>
       <w:pgMar w:top="1440" w:right="1800" w:bottom="1440" w:left="1800" w:header="851" w:footer="992" w:gutter="0"/>
@@ -235,6 +1749,47 @@
     <w:semiHidden/>
     <w:unhideWhenUsed/>
   </w:style>
+  <w:style w:type="paragraph" w:styleId="a3">
+    <w:name w:val="Balloon Text"/>
+    <w:basedOn w:val="a"/>
+    <w:link w:val="Char"/>
+    <w:uiPriority w:val="99"/>
+    <w:semiHidden/>
+    <w:unhideWhenUsed/>
+    <w:rsid w:val="00DD70C2"/>
+    <w:rPr>
+      <w:sz w:val="18"/>
+      <w:szCs w:val="18"/>
+    </w:rPr>
+  </w:style>
+  <w:style w:type="character" w:customStyle="1" w:styleId="Char">
+    <w:name w:val="批注框文本 Char"/>
+    <w:basedOn w:val="a0"/>
+    <w:link w:val="a3"/>
+    <w:uiPriority w:val="99"/>
+    <w:semiHidden/>
+    <w:rsid w:val="00DD70C2"/>
+    <w:rPr>
+      <w:sz w:val="18"/>
+      <w:szCs w:val="18"/>
+    </w:rPr>
+  </w:style>
+  <w:style w:type="table" w:styleId="a4">
+    <w:name w:val="Table Grid"/>
+    <w:basedOn w:val="a1"/>
+    <w:uiPriority w:val="59"/>
+    <w:rsid w:val="00101940"/>
+    <w:tblPr>
+      <w:tblBorders>
+        <w:top w:val="single" w:sz="4" w:space="0" w:color="auto"/>
+        <w:left w:val="single" w:sz="4" w:space="0" w:color="auto"/>
+        <w:bottom w:val="single" w:sz="4" w:space="0" w:color="auto"/>
+        <w:right w:val="single" w:sz="4" w:space="0" w:color="auto"/>
+        <w:insideH w:val="single" w:sz="4" w:space="0" w:color="auto"/>
+        <w:insideV w:val="single" w:sz="4" w:space="0" w:color="auto"/>
+      </w:tblBorders>
+    </w:tblPr>
+  </w:style>
 </w:styles>
 </file>
 
@@ -425,6 +1980,47 @@
     <w:uiPriority w:val="99"/>
     <w:semiHidden/>
     <w:unhideWhenUsed/>
+  </w:style>
+  <w:style w:type="paragraph" w:styleId="a3">
+    <w:name w:val="Balloon Text"/>
+    <w:basedOn w:val="a"/>
+    <w:link w:val="Char"/>
+    <w:uiPriority w:val="99"/>
+    <w:semiHidden/>
+    <w:unhideWhenUsed/>
+    <w:rsid w:val="00DD70C2"/>
+    <w:rPr>
+      <w:sz w:val="18"/>
+      <w:szCs w:val="18"/>
+    </w:rPr>
+  </w:style>
+  <w:style w:type="character" w:customStyle="1" w:styleId="Char">
+    <w:name w:val="批注框文本 Char"/>
+    <w:basedOn w:val="a0"/>
+    <w:link w:val="a3"/>
+    <w:uiPriority w:val="99"/>
+    <w:semiHidden/>
+    <w:rsid w:val="00DD70C2"/>
+    <w:rPr>
+      <w:sz w:val="18"/>
+      <w:szCs w:val="18"/>
+    </w:rPr>
+  </w:style>
+  <w:style w:type="table" w:styleId="a4">
+    <w:name w:val="Table Grid"/>
+    <w:basedOn w:val="a1"/>
+    <w:uiPriority w:val="59"/>
+    <w:rsid w:val="00101940"/>
+    <w:tblPr>
+      <w:tblBorders>
+        <w:top w:val="single" w:sz="4" w:space="0" w:color="auto"/>
+        <w:left w:val="single" w:sz="4" w:space="0" w:color="auto"/>
+        <w:bottom w:val="single" w:sz="4" w:space="0" w:color="auto"/>
+        <w:right w:val="single" w:sz="4" w:space="0" w:color="auto"/>
+        <w:insideH w:val="single" w:sz="4" w:space="0" w:color="auto"/>
+        <w:insideV w:val="single" w:sz="4" w:space="0" w:color="auto"/>
+      </w:tblBorders>
+    </w:tblPr>
   </w:style>
 </w:styles>
 </file>

</xml_diff>

<commit_message>
add communication connection business
</commit_message>
<xml_diff>
--- a/watchServer/doc/设计.docx
+++ b/watchServer/doc/设计.docx
@@ -2,6 +2,21 @@
 <file path=word/document.xml><?xml version="1.0" encoding="utf-8"?>
 <w:document xmlns:wpc="http://schemas.microsoft.com/office/word/2010/wordprocessingCanvas" xmlns:mc="http://schemas.openxmlformats.org/markup-compatibility/2006" xmlns:o="urn:schemas-microsoft-com:office:office" xmlns:r="http://schemas.openxmlformats.org/officeDocument/2006/relationships" xmlns:m="http://schemas.openxmlformats.org/officeDocument/2006/math" xmlns:v="urn:schemas-microsoft-com:vml" xmlns:wp14="http://schemas.microsoft.com/office/word/2010/wordprocessingDrawing" xmlns:wp="http://schemas.openxmlformats.org/drawingml/2006/wordprocessingDrawing" xmlns:w10="urn:schemas-microsoft-com:office:word" xmlns:w="http://schemas.openxmlformats.org/wordprocessingml/2006/main" xmlns:w14="http://schemas.microsoft.com/office/word/2010/wordml" xmlns:wpg="http://schemas.microsoft.com/office/word/2010/wordprocessingGroup" xmlns:wpi="http://schemas.microsoft.com/office/word/2010/wordprocessingInk" xmlns:wne="http://schemas.microsoft.com/office/word/2006/wordml" xmlns:wps="http://schemas.microsoft.com/office/word/2010/wordprocessingShape" mc:Ignorable="w14 wp14">
   <w:body>
+    <w:p>
+      <w:pPr>
+        <w:rPr>
+          <w:rFonts w:hint="eastAsia"/>
+        </w:rPr>
+      </w:pPr>
+      <w:bookmarkStart w:id="0" w:name="_GoBack"/>
+      <w:bookmarkEnd w:id="0"/>
+      <w:r>
+        <w:rPr>
+          <w:rFonts w:hint="eastAsia"/>
+        </w:rPr>
+        <w:t xml:space="preserve"> </w:t>
+      </w:r>
+    </w:p>
     <w:p>
       <w:pPr>
         <w:pStyle w:val="a5"/>
@@ -10,9 +25,6 @@
           <w:numId w:val="1"/>
         </w:numPr>
         <w:ind w:firstLineChars="0"/>
-        <w:rPr>
-          <w:rFonts w:hint="eastAsia"/>
-        </w:rPr>
       </w:pPr>
       <w:r>
         <w:rPr>
@@ -22,12 +34,6 @@
       </w:r>
     </w:p>
     <w:p>
-      <w:pPr>
-        <w:pStyle w:val="a5"/>
-        <w:ind w:left="360" w:firstLineChars="0" w:firstLine="0"/>
-      </w:pPr>
-    </w:p>
-    <w:p>
       <w:r>
         <w:rPr>
           <w:rFonts w:hint="eastAsia"/>
@@ -268,11 +274,6 @@
       </w:r>
     </w:p>
     <w:p>
-      <w:pPr>
-        <w:rPr>
-          <w:rFonts w:hint="eastAsia"/>
-        </w:rPr>
-      </w:pPr>
       <w:r>
         <w:rPr>
           <w:rFonts w:hint="eastAsia"/>
@@ -420,13 +421,27 @@
         <w:rPr>
           <w:rFonts w:hint="eastAsia"/>
         </w:rPr>
-        <w:t>服务号由服务端生成，用来验证</w:t>
-      </w:r>
-      <w:r>
-        <w:rPr>
-          <w:rFonts w:hint="eastAsia"/>
-        </w:rPr>
-        <w:t>长连接的合法性和业务</w:t>
+        <w:t>服务号由服务端生成，用来</w:t>
+      </w:r>
+      <w:proofErr w:type="gramStart"/>
+      <w:r>
+        <w:rPr>
+          <w:rFonts w:hint="eastAsia"/>
+        </w:rPr>
+        <w:t>验证</w:t>
+      </w:r>
+      <w:r>
+        <w:rPr>
+          <w:rFonts w:hint="eastAsia"/>
+        </w:rPr>
+        <w:t>长</w:t>
+      </w:r>
+      <w:proofErr w:type="gramEnd"/>
+      <w:r>
+        <w:rPr>
+          <w:rFonts w:hint="eastAsia"/>
+        </w:rPr>
+        <w:t>连接的合法性和业务</w:t>
       </w:r>
     </w:p>
     <w:p>
@@ -501,26 +516,16 @@
         <w:rPr>
           <w:rFonts w:hint="eastAsia"/>
         </w:rPr>
-        <w:t>或</w:t>
-      </w:r>
-      <w:r>
-        <w:rPr>
-          <w:rFonts w:hint="eastAsia"/>
-        </w:rPr>
-        <w:t>20000002</w:t>
-      </w:r>
-      <w:r>
-        <w:rPr>
-          <w:rFonts w:hint="eastAsia"/>
-        </w:rPr>
         <w:t>得到交互服务的</w:t>
       </w:r>
+      <w:proofErr w:type="spellStart"/>
       <w:r>
         <w:rPr>
           <w:rFonts w:hint="eastAsia"/>
         </w:rPr>
         <w:t>serviceCode</w:t>
       </w:r>
+      <w:proofErr w:type="spellEnd"/>
       <w:r>
         <w:rPr>
           <w:rFonts w:hint="eastAsia"/>
@@ -528,13 +533,7 @@
         <w:t>，然后客户端发起直播视频的交互服务</w:t>
       </w:r>
     </w:p>
-    <w:p>
-      <w:pPr>
-        <w:rPr>
-          <w:rFonts w:hint="eastAsia"/>
-        </w:rPr>
-      </w:pPr>
-    </w:p>
+    <w:p/>
     <w:p>
       <w:r>
         <w:rPr>
@@ -598,12 +597,14 @@
                               </w:rPr>
                               <w:t>发</w:t>
                             </w:r>
+                            <w:proofErr w:type="spellStart"/>
                             <w:r>
                               <w:rPr>
                                 <w:rFonts w:hint="eastAsia"/>
                               </w:rPr>
                               <w:t>liveId</w:t>
                             </w:r>
+                            <w:proofErr w:type="spellEnd"/>
                           </w:p>
                         </w:txbxContent>
                       </wps:txbx>
@@ -1330,11 +1331,19 @@
                             <w:pPr>
                               <w:jc w:val="center"/>
                             </w:pPr>
+                            <w:proofErr w:type="gramStart"/>
                             <w:r>
                               <w:rPr>
                                 <w:rFonts w:hint="eastAsia"/>
                               </w:rPr>
-                              <w:t>保存长连接用于之后交互</w:t>
+                              <w:t>保存长</w:t>
+                            </w:r>
+                            <w:proofErr w:type="gramEnd"/>
+                            <w:r>
+                              <w:rPr>
+                                <w:rFonts w:hint="eastAsia"/>
+                              </w:rPr>
+                              <w:t>连接用于之后交互</w:t>
                             </w:r>
                           </w:p>
                         </w:txbxContent>
@@ -1422,27 +1431,27 @@
         <w:rPr>
           <w:rFonts w:hint="eastAsia"/>
         </w:rPr>
+        <w:t>的状态，状态超过预期（播放时间差超过</w:t>
+      </w:r>
+      <w:r>
+        <w:rPr>
+          <w:rFonts w:hint="eastAsia"/>
+        </w:rPr>
+        <w:t>500ms</w:t>
+      </w:r>
+      <w:r>
+        <w:rPr>
+          <w:rFonts w:hint="eastAsia"/>
+        </w:rPr>
+        <w:t>或状态错误），则向该连接发状态更新操作。</w:t>
+      </w:r>
+    </w:p>
+    <w:p>
+      <w:r>
+        <w:rPr>
+          <w:rFonts w:hint="eastAsia"/>
+        </w:rPr>
         <w:lastRenderedPageBreak/>
-        <w:t>的状态，状态超过预期（播放时间差超过</w:t>
-      </w:r>
-      <w:r>
-        <w:rPr>
-          <w:rFonts w:hint="eastAsia"/>
-        </w:rPr>
-        <w:t>500ms</w:t>
-      </w:r>
-      <w:r>
-        <w:rPr>
-          <w:rFonts w:hint="eastAsia"/>
-        </w:rPr>
-        <w:t>或状态错误），则向该连接发状态更新操作。</w:t>
-      </w:r>
-    </w:p>
-    <w:p>
-      <w:r>
-        <w:rPr>
-          <w:rFonts w:hint="eastAsia"/>
-        </w:rPr>
         <w:t>当</w:t>
       </w:r>
       <w:r>
@@ -1499,12 +1508,38 @@
       </w:tblPr>
       <w:tblGrid>
         <w:gridCol w:w="2494"/>
+        <w:gridCol w:w="2494"/>
         <w:gridCol w:w="2441"/>
       </w:tblGrid>
       <w:tr>
         <w:trPr>
           <w:jc w:val="center"/>
         </w:trPr>
+        <w:tc>
+          <w:tcPr>
+            <w:tcW w:w="2494" w:type="dxa"/>
+          </w:tcPr>
+          <w:p>
+            <w:pPr>
+              <w:jc w:val="center"/>
+              <w:rPr>
+                <w:rFonts w:hint="eastAsia"/>
+              </w:rPr>
+            </w:pPr>
+            <w:r>
+              <w:rPr>
+                <w:rFonts w:hint="eastAsia"/>
+              </w:rPr>
+              <w:t>是否广播操作</w:t>
+            </w:r>
+            <w:r>
+              <w:rPr>
+                <w:rFonts w:hint="eastAsia"/>
+              </w:rPr>
+              <w:t>1BYTE</w:t>
+            </w:r>
+          </w:p>
+        </w:tc>
         <w:tc>
           <w:tcPr>
             <w:tcW w:w="2494" w:type="dxa"/>
@@ -1550,7 +1585,43 @@
         <w:rPr>
           <w:rFonts w:hint="eastAsia"/>
         </w:rPr>
-        <w:t>注：多字节</w:t>
+        <w:t>注：</w:t>
+      </w:r>
+      <w:r>
+        <w:rPr>
+          <w:rFonts w:hint="eastAsia"/>
+        </w:rPr>
+        <w:t>是否广播位</w:t>
+      </w:r>
+      <w:r>
+        <w:rPr>
+          <w:rFonts w:hint="eastAsia"/>
+        </w:rPr>
+        <w:t>1</w:t>
+      </w:r>
+      <w:r>
+        <w:rPr>
+          <w:rFonts w:hint="eastAsia"/>
+        </w:rPr>
+        <w:t>广播</w:t>
+      </w:r>
+      <w:r>
+        <w:rPr>
+          <w:rFonts w:hint="eastAsia"/>
+        </w:rPr>
+        <w:t>0</w:t>
+      </w:r>
+      <w:r>
+        <w:rPr>
+          <w:rFonts w:hint="eastAsia"/>
+        </w:rPr>
+        <w:t>不广播，</w:t>
+      </w:r>
+      <w:r>
+        <w:rPr>
+          <w:rFonts w:hint="eastAsia"/>
+        </w:rPr>
+        <w:t>多字节</w:t>
       </w:r>
       <w:r>
         <w:rPr>
@@ -1570,8 +1641,36 @@
         </w:rPr>
         <w:t>传递</w:t>
       </w:r>
-      <w:bookmarkStart w:id="0" w:name="_GoBack"/>
-      <w:bookmarkEnd w:id="0"/>
+      <w:r>
+        <w:rPr>
+          <w:rFonts w:hint="eastAsia"/>
+        </w:rPr>
+        <w:t>，视频状态位</w:t>
+      </w:r>
+      <w:r>
+        <w:rPr>
+          <w:rFonts w:hint="eastAsia"/>
+        </w:rPr>
+        <w:t>1</w:t>
+      </w:r>
+      <w:r>
+        <w:rPr>
+          <w:rFonts w:hint="eastAsia"/>
+        </w:rPr>
+        <w:t>播放</w:t>
+      </w:r>
+      <w:r>
+        <w:rPr>
+          <w:rFonts w:hint="eastAsia"/>
+        </w:rPr>
+        <w:t>0</w:t>
+      </w:r>
+      <w:r>
+        <w:rPr>
+          <w:rFonts w:hint="eastAsia"/>
+        </w:rPr>
+        <w:t>暂停</w:t>
+      </w:r>
     </w:p>
     <w:sectPr>
       <w:pgSz w:w="11906" w:h="16838"/>

</xml_diff>